<commit_message>
modified all the files to make game window smaller and game slower
</commit_message>
<xml_diff>
--- a/project_specification.docx
+++ b/project_specification.docx
@@ -69,15 +69,7 @@
       </w:r>
       <w:r>
         <w:rPr/>
-        <w:t xml:space="preserve"> move the bar with left/right arrow </w:t>
-      </w:r>
-      <w:r>
-        <w:rPr/>
-        <w:t xml:space="preserve">keys </w:t>
-      </w:r>
-      <w:r>
-        <w:rPr/>
-        <w:t>to catch the ball. Try to get as many points as you can. Once you fail to catch the ball, game is over.</w:t>
+        <w:t xml:space="preserve"> move the bar with left/right arrow keys to catch the ball. Try to get as many points as you can. Once you fail to catch the ball, game is over.</w:t>
       </w:r>
     </w:p>
     <w:p>
@@ -114,7 +106,57 @@
       </w:pPr>
       <w:r>
         <w:rPr/>
-        <w:t xml:space="preserve">1. install SFML library, instructions: </w:t>
+        <w:t xml:space="preserve">1. </w:t>
+      </w:r>
+      <w:r>
+        <w:rPr/>
+        <w:t>I</w:t>
+      </w:r>
+      <w:r>
+        <w:rPr/>
+        <w:t>nstall SFML library.</w:t>
+      </w:r>
+    </w:p>
+    <w:p>
+      <w:pPr>
+        <w:pStyle w:val="Normal"/>
+        <w:ind w:left="709" w:hanging="0"/>
+        <w:rPr/>
+      </w:pPr>
+      <w:r>
+        <w:rPr/>
+        <w:tab/>
+        <w:t>Note: I</w:t>
+      </w:r>
+      <w:r>
+        <w:rPr/>
+        <w:t xml:space="preserve">t requires </w:t>
+      </w:r>
+      <w:r>
+        <w:rPr>
+          <w:rStyle w:val="SourceText"/>
+          <w:rFonts w:ascii="Liberation Serif" w:hAnsi="Liberation Serif"/>
+        </w:rPr>
+        <w:t>libsfml-graphics.so.2.4</w:t>
+      </w:r>
+    </w:p>
+    <w:p>
+      <w:pPr>
+        <w:pStyle w:val="Normal"/>
+        <w:ind w:left="709" w:hanging="0"/>
+        <w:rPr/>
+      </w:pPr>
+      <w:r>
+        <w:rPr/>
+        <w:tab/>
+      </w:r>
+      <w:r>
+        <w:rPr/>
+        <w:t>I</w:t>
+      </w:r>
+      <w:r>
+        <w:rPr/>
+        <w:t xml:space="preserve">nstructions: </w:t>
       </w:r>
       <w:hyperlink r:id="rId2">
         <w:r>
@@ -133,18 +175,51 @@
       </w:pPr>
       <w:r>
         <w:rPr/>
-        <w:t>2. In terminal,  type make to compile.</w:t>
-      </w:r>
-    </w:p>
-    <w:p>
-      <w:pPr>
-        <w:pStyle w:val="Normal"/>
-        <w:ind w:left="709" w:hanging="0"/>
-        <w:rPr/>
-      </w:pPr>
-      <w:r>
-        <w:rPr/>
-        <w:t>3. After compile, run bin/main.out</w:t>
+        <w:t xml:space="preserve">2. In terminal, </w:t>
+      </w:r>
+      <w:r>
+        <w:rPr/>
+        <w:t>under the same directory as makefile,</w:t>
+      </w:r>
+      <w:r>
+        <w:rPr/>
+        <w:t xml:space="preserve"> type make to compile.</w:t>
+      </w:r>
+    </w:p>
+    <w:p>
+      <w:pPr>
+        <w:pStyle w:val="Normal"/>
+        <w:ind w:left="709" w:hanging="0"/>
+        <w:rPr/>
+      </w:pPr>
+      <w:r>
+        <w:rPr/>
+        <w:t>3. After compile, run</w:t>
+      </w:r>
+    </w:p>
+    <w:p>
+      <w:pPr>
+        <w:pStyle w:val="Normal"/>
+        <w:ind w:left="709" w:hanging="0"/>
+        <w:rPr/>
+      </w:pPr>
+      <w:r>
+        <w:rPr>
+          <w:rStyle w:val="SourceText"/>
+          <w:rFonts w:ascii="Liberation Serif" w:hAnsi="Liberation Serif"/>
+        </w:rPr>
+        <w:tab/>
+        <w:t>LD_LIBRARY_PATH="/path/to/libsfml" ./bin/main.out</w:t>
+      </w:r>
+    </w:p>
+    <w:p>
+      <w:pPr>
+        <w:pStyle w:val="Normal"/>
+        <w:ind w:left="709" w:hanging="0"/>
+        <w:rPr/>
+      </w:pPr>
+      <w:r>
+        <w:rPr/>
       </w:r>
     </w:p>
     <w:p>
@@ -249,6 +324,7 @@
       <w:rPr>
         <w:rFonts w:ascii="Liberation Serif" w:hAnsi="Liberation Serif" w:eastAsia="Noto Sans CJK SC" w:cs="Lohit Devanagari"/>
         <w:kern w:val="2"/>
+        <w:sz w:val="20"/>
         <w:szCs w:val="24"/>
         <w:lang w:val="en-AU" w:eastAsia="zh-CN" w:bidi="hi-IN"/>
       </w:rPr>
@@ -287,6 +363,18 @@
     <w:qFormat/>
     <w:rPr/>
   </w:style>
+  <w:style w:type="character" w:styleId="ListLabel2">
+    <w:name w:val="ListLabel 2"/>
+    <w:qFormat/>
+    <w:rPr/>
+  </w:style>
+  <w:style w:type="character" w:styleId="SourceText">
+    <w:name w:val="Source Text"/>
+    <w:qFormat/>
+    <w:rPr>
+      <w:rFonts w:ascii="Liberation Mono" w:hAnsi="Liberation Mono" w:eastAsia="DejaVu Sans Mono" w:cs="Liberation Mono"/>
+    </w:rPr>
+  </w:style>
   <w:style w:type="paragraph" w:styleId="Heading">
     <w:name w:val="Heading"/>
     <w:basedOn w:val="Normal"/>
@@ -345,5 +433,18 @@
       <w:rFonts w:cs="Lohit Devanagari"/>
     </w:rPr>
   </w:style>
+  <w:style w:type="paragraph" w:styleId="PreformattedText">
+    <w:name w:val="Preformatted Text"/>
+    <w:basedOn w:val="Normal"/>
+    <w:qFormat/>
+    <w:pPr>
+      <w:spacing w:before="0" w:after="0"/>
+    </w:pPr>
+    <w:rPr>
+      <w:rFonts w:ascii="Liberation Mono" w:hAnsi="Liberation Mono" w:eastAsia="DejaVu Sans Mono" w:cs="Liberation Mono"/>
+      <w:sz w:val="20"/>
+      <w:szCs w:val="20"/>
+    </w:rPr>
+  </w:style>
 </w:styles>
 </file>
</xml_diff>